<commit_message>
fixed resume typo and updated site
</commit_message>
<xml_diff>
--- a/Resume.docx
+++ b/Resume.docx
@@ -40,6 +40,14 @@
                 <w:sz w:val="20"/>
                 <w:szCs w:val="20"/>
               </w:rPr>
+              <w:t>a</w:t>
+            </w:r>
+            <w:r>
+              <w:rPr>
+                <w:rFonts w:ascii="Calibri" w:hAnsi="Calibri" w:cs="Calibri"/>
+                <w:sz w:val="20"/>
+                <w:szCs w:val="20"/>
+              </w:rPr>
               <w:t>324 William St.</w:t>
             </w:r>
           </w:p>
@@ -1113,7 +1121,16 @@
                 <w:sz w:val="20"/>
                 <w:szCs w:val="20"/>
               </w:rPr>
-              <w:t>SteelBeets</w:t>
+              <w:t>SteelBea</w:t>
+            </w:r>
+            <w:r>
+              <w:rPr>
+                <w:rFonts w:ascii="Calibri" w:hAnsi="Calibri" w:cs="Calibri"/>
+                <w:b/>
+                <w:sz w:val="20"/>
+                <w:szCs w:val="20"/>
+              </w:rPr>
+              <w:t>ts</w:t>
             </w:r>
             <w:proofErr w:type="spellEnd"/>
             <w:r>
@@ -1166,8 +1183,6 @@
               </w:rPr>
               <w:t xml:space="preserve"> 2017. </w:t>
             </w:r>
-            <w:bookmarkStart w:id="0" w:name="_GoBack"/>
-            <w:bookmarkEnd w:id="0"/>
             <w:r>
               <w:rPr>
                 <w:rFonts w:asciiTheme="minorHAnsi" w:hAnsiTheme="minorHAnsi" w:cstheme="minorHAnsi"/>
@@ -1452,6 +1467,8 @@
               </w:rPr>
               <w:t>ConvertBase</w:t>
             </w:r>
+            <w:bookmarkStart w:id="0" w:name="_GoBack"/>
+            <w:bookmarkEnd w:id="0"/>
             <w:proofErr w:type="spellEnd"/>
             <w:r>
               <w:rPr>
@@ -2053,13 +2070,7 @@
               <w:rPr>
                 <w:rFonts w:ascii="Calibri" w:hAnsi="Calibri" w:cs="Calibri"/>
               </w:rPr>
-              <w:t>Python</w:t>
-            </w:r>
-            <w:r>
-              <w:rPr>
-                <w:rFonts w:ascii="Calibri" w:hAnsi="Calibri" w:cs="Calibri"/>
-              </w:rPr>
-              <w:t>|</w:t>
+              <w:t>Python|</w:t>
             </w:r>
             <w:r>
               <w:rPr>

</xml_diff>

<commit_message>
new resume and pictures
</commit_message>
<xml_diff>
--- a/Resume.docx
+++ b/Resume.docx
@@ -1,6 +1,6 @@
 
 <file path=word/document.xml><?xml version="1.0" encoding="utf-8"?>
-<w:document xmlns:wpc="http://schemas.microsoft.com/office/word/2010/wordprocessingCanvas" xmlns:cx="http://schemas.microsoft.com/office/drawing/2014/chartex" xmlns:cx1="http://schemas.microsoft.com/office/drawing/2015/9/8/chartex" xmlns:cx2="http://schemas.microsoft.com/office/drawing/2015/10/21/chartex" xmlns:cx3="http://schemas.microsoft.com/office/drawing/2016/5/9/chartex" xmlns:cx4="http://schemas.microsoft.com/office/drawing/2016/5/10/chartex" xmlns:cx5="http://schemas.microsoft.com/office/drawing/2016/5/11/chartex" xmlns:mc="http://schemas.openxmlformats.org/markup-compatibility/2006" xmlns:o="urn:schemas-microsoft-com:office:office" xmlns:r="http://schemas.openxmlformats.org/officeDocument/2006/relationships" xmlns:m="http://schemas.openxmlformats.org/officeDocument/2006/math" xmlns:v="urn:schemas-microsoft-com:vml" xmlns:wp14="http://schemas.microsoft.com/office/word/2010/wordprocessingDrawing" xmlns:wp="http://schemas.openxmlformats.org/drawingml/2006/wordprocessingDrawing" xmlns:w10="urn:schemas-microsoft-com:office:word" xmlns:w="http://schemas.openxmlformats.org/wordprocessingml/2006/main" xmlns:w14="http://schemas.microsoft.com/office/word/2010/wordml" xmlns:w15="http://schemas.microsoft.com/office/word/2012/wordml" xmlns:w16se="http://schemas.microsoft.com/office/word/2015/wordml/symex" xmlns:wpg="http://schemas.microsoft.com/office/word/2010/wordprocessingGroup" xmlns:wpi="http://schemas.microsoft.com/office/word/2010/wordprocessingInk" xmlns:wne="http://schemas.microsoft.com/office/word/2006/wordml" xmlns:wps="http://schemas.microsoft.com/office/word/2010/wordprocessingShape" mc:Ignorable="w14 w15 w16se wp14">
+<w:document xmlns:wpc="http://schemas.microsoft.com/office/word/2010/wordprocessingCanvas" xmlns:cx="http://schemas.microsoft.com/office/drawing/2014/chartex" xmlns:cx1="http://schemas.microsoft.com/office/drawing/2015/9/8/chartex" xmlns:mc="http://schemas.openxmlformats.org/markup-compatibility/2006" xmlns:o="urn:schemas-microsoft-com:office:office" xmlns:r="http://schemas.openxmlformats.org/officeDocument/2006/relationships" xmlns:m="http://schemas.openxmlformats.org/officeDocument/2006/math" xmlns:v="urn:schemas-microsoft-com:vml" xmlns:wp14="http://schemas.microsoft.com/office/word/2010/wordprocessingDrawing" xmlns:wp="http://schemas.openxmlformats.org/drawingml/2006/wordprocessingDrawing" xmlns:w10="urn:schemas-microsoft-com:office:word" xmlns:w="http://schemas.openxmlformats.org/wordprocessingml/2006/main" xmlns:w14="http://schemas.microsoft.com/office/word/2010/wordml" xmlns:w15="http://schemas.microsoft.com/office/word/2012/wordml" xmlns:w16se="http://schemas.microsoft.com/office/word/2015/wordml/symex" xmlns:wpg="http://schemas.microsoft.com/office/word/2010/wordprocessingGroup" xmlns:wpi="http://schemas.microsoft.com/office/word/2010/wordprocessingInk" xmlns:wne="http://schemas.microsoft.com/office/word/2006/wordml" xmlns:wps="http://schemas.microsoft.com/office/word/2010/wordprocessingShape" mc:Ignorable="w14 w15 w16se wp14">
   <w:body>
     <w:tbl>
       <w:tblPr>
@@ -506,7 +506,23 @@
                 <w:sz w:val="20"/>
                 <w:szCs w:val="20"/>
               </w:rPr>
-              <w:t>: Data Structures Computer Organization and Assembly Language, Linear Systems and Circuits, Digital Logic, Linguistics, Advanced Engineering Applications for Freshmen, Machine Learning by Andrew Ng (Coursera</w:t>
+              <w:t>: Data Structures</w:t>
+            </w:r>
+            <w:r>
+              <w:rPr>
+                <w:rFonts w:ascii="Calibri" w:hAnsi="Calibri" w:cs="Calibri"/>
+                <w:sz w:val="20"/>
+                <w:szCs w:val="20"/>
+              </w:rPr>
+              <w:t>,</w:t>
+            </w:r>
+            <w:r>
+              <w:rPr>
+                <w:rFonts w:ascii="Calibri" w:hAnsi="Calibri" w:cs="Calibri"/>
+                <w:sz w:val="20"/>
+                <w:szCs w:val="20"/>
+              </w:rPr>
+              <w:t xml:space="preserve"> Computer Organization and Assembly Language, Linear Systems and Circuits, Digital Logic, Linguistics, Advanced Engineering Applications for Freshmen, Machine Learning by Andrew Ng (Coursera</w:t>
             </w:r>
             <w:r>
               <w:rPr>
@@ -1205,7 +1221,25 @@
                 <w:sz w:val="20"/>
                 <w:szCs w:val="20"/>
               </w:rPr>
-              <w:t xml:space="preserve">Created an Android application built for use with Google Cardboard allows the user to </w:t>
+              <w:t>Created an Android application built</w:t>
+            </w:r>
+            <w:r>
+              <w:rPr>
+                <w:rFonts w:ascii="Calibri" w:hAnsi="Calibri" w:cs="Calibri"/>
+                <w:sz w:val="20"/>
+                <w:szCs w:val="20"/>
+              </w:rPr>
+              <w:t xml:space="preserve"> for use with Google Cardboard. A</w:t>
+            </w:r>
+            <w:bookmarkStart w:id="0" w:name="_GoBack"/>
+            <w:bookmarkEnd w:id="0"/>
+            <w:r>
+              <w:rPr>
+                <w:rFonts w:ascii="Calibri" w:hAnsi="Calibri" w:cs="Calibri"/>
+                <w:sz w:val="20"/>
+                <w:szCs w:val="20"/>
+              </w:rPr>
+              <w:t xml:space="preserve">llows the user to </w:t>
             </w:r>
             <w:r>
               <w:rPr>
@@ -1238,25 +1272,7 @@
                 <w:sz w:val="20"/>
                 <w:szCs w:val="20"/>
               </w:rPr>
-              <w:t xml:space="preserve">Plaid API, Unity, </w:t>
-            </w:r>
-            <w:r>
-              <w:rPr>
-                <w:rFonts w:ascii="Calibri" w:hAnsi="Calibri" w:cs="Calibri"/>
-                <w:i/>
-                <w:sz w:val="20"/>
-                <w:szCs w:val="20"/>
-              </w:rPr>
-              <w:t>Vuforia</w:t>
-            </w:r>
-            <w:r>
-              <w:rPr>
-                <w:rFonts w:ascii="Calibri" w:hAnsi="Calibri" w:cs="Calibri"/>
-                <w:i/>
-                <w:sz w:val="20"/>
-                <w:szCs w:val="20"/>
-              </w:rPr>
-              <w:t>, C#, HTML/CSS, JavaScript</w:t>
+              <w:t>Plaid API, Unity, Vuforia, C#, HTML/CSS, JavaScript</w:t>
             </w:r>
           </w:p>
           <w:p>
@@ -1644,8 +1660,6 @@
               </w:rPr>
               <w:t>-</w:t>
             </w:r>
-            <w:bookmarkStart w:id="0" w:name="_GoBack"/>
-            <w:bookmarkEnd w:id="0"/>
             <w:r>
               <w:rPr>
                 <w:rFonts w:ascii="Calibri" w:hAnsi="Calibri" w:cs="Calibri"/>
@@ -2166,7 +2180,7 @@
 </file>
 
 <file path=word/numbering.xml><?xml version="1.0" encoding="utf-8"?>
-<w:numbering xmlns:wpc="http://schemas.microsoft.com/office/word/2010/wordprocessingCanvas" xmlns:cx="http://schemas.microsoft.com/office/drawing/2014/chartex" xmlns:cx1="http://schemas.microsoft.com/office/drawing/2015/9/8/chartex" xmlns:cx2="http://schemas.microsoft.com/office/drawing/2015/10/21/chartex" xmlns:cx3="http://schemas.microsoft.com/office/drawing/2016/5/9/chartex" xmlns:cx4="http://schemas.microsoft.com/office/drawing/2016/5/10/chartex" xmlns:cx5="http://schemas.microsoft.com/office/drawing/2016/5/11/chartex" xmlns:mc="http://schemas.openxmlformats.org/markup-compatibility/2006" xmlns:o="urn:schemas-microsoft-com:office:office" xmlns:r="http://schemas.openxmlformats.org/officeDocument/2006/relationships" xmlns:m="http://schemas.openxmlformats.org/officeDocument/2006/math" xmlns:v="urn:schemas-microsoft-com:vml" xmlns:wp14="http://schemas.microsoft.com/office/word/2010/wordprocessingDrawing" xmlns:wp="http://schemas.openxmlformats.org/drawingml/2006/wordprocessingDrawing" xmlns:w10="urn:schemas-microsoft-com:office:word" xmlns:w="http://schemas.openxmlformats.org/wordprocessingml/2006/main" xmlns:w14="http://schemas.microsoft.com/office/word/2010/wordml" xmlns:w15="http://schemas.microsoft.com/office/word/2012/wordml" xmlns:w16se="http://schemas.microsoft.com/office/word/2015/wordml/symex" xmlns:wpg="http://schemas.microsoft.com/office/word/2010/wordprocessingGroup" xmlns:wpi="http://schemas.microsoft.com/office/word/2010/wordprocessingInk" xmlns:wne="http://schemas.microsoft.com/office/word/2006/wordml" xmlns:wps="http://schemas.microsoft.com/office/word/2010/wordprocessingShape" mc:Ignorable="w14 w15 w16se wp14">
+<w:numbering xmlns:wpc="http://schemas.microsoft.com/office/word/2010/wordprocessingCanvas" xmlns:cx="http://schemas.microsoft.com/office/drawing/2014/chartex" xmlns:cx1="http://schemas.microsoft.com/office/drawing/2015/9/8/chartex" xmlns:mc="http://schemas.openxmlformats.org/markup-compatibility/2006" xmlns:o="urn:schemas-microsoft-com:office:office" xmlns:r="http://schemas.openxmlformats.org/officeDocument/2006/relationships" xmlns:m="http://schemas.openxmlformats.org/officeDocument/2006/math" xmlns:v="urn:schemas-microsoft-com:vml" xmlns:wp14="http://schemas.microsoft.com/office/word/2010/wordprocessingDrawing" xmlns:wp="http://schemas.openxmlformats.org/drawingml/2006/wordprocessingDrawing" xmlns:w10="urn:schemas-microsoft-com:office:word" xmlns:w="http://schemas.openxmlformats.org/wordprocessingml/2006/main" xmlns:w14="http://schemas.microsoft.com/office/word/2010/wordml" xmlns:w15="http://schemas.microsoft.com/office/word/2012/wordml" xmlns:w16se="http://schemas.microsoft.com/office/word/2015/wordml/symex" xmlns:wpg="http://schemas.microsoft.com/office/word/2010/wordprocessingGroup" xmlns:wpi="http://schemas.microsoft.com/office/word/2010/wordprocessingInk" xmlns:wne="http://schemas.microsoft.com/office/word/2006/wordml" xmlns:wps="http://schemas.microsoft.com/office/word/2010/wordprocessingShape" mc:Ignorable="w14 w15 w16se wp14">
   <w:abstractNum w:abstractNumId="0" w15:restartNumberingAfterBreak="0">
     <w:nsid w:val="FFFFFF1D"/>
     <w:multiLevelType w:val="multilevel"/>
@@ -3870,7 +3884,7 @@
     </w:rPrDefault>
     <w:pPrDefault/>
   </w:docDefaults>
-  <w:latentStyles w:defLockedState="0" w:defUIPriority="0" w:defSemiHidden="0" w:defUnhideWhenUsed="0" w:defQFormat="0" w:count="374">
+  <w:latentStyles w:defLockedState="0" w:defUIPriority="0" w:defSemiHidden="0" w:defUnhideWhenUsed="0" w:defQFormat="0" w:count="371">
     <w:lsdException w:name="Normal" w:qFormat="1"/>
     <w:lsdException w:name="heading 1" w:qFormat="1"/>
     <w:lsdException w:name="heading 2" w:qFormat="1"/>
@@ -4145,9 +4159,6 @@
     <w:lsdException w:name="List Table 5 Dark Accent 6" w:uiPriority="50"/>
     <w:lsdException w:name="List Table 6 Colorful Accent 6" w:uiPriority="51"/>
     <w:lsdException w:name="List Table 7 Colorful Accent 6" w:uiPriority="52"/>
-    <w:lsdException w:name="Mention" w:semiHidden="1" w:uiPriority="99" w:unhideWhenUsed="1"/>
-    <w:lsdException w:name="Smart Hyperlink" w:semiHidden="1" w:uiPriority="99" w:unhideWhenUsed="1"/>
-    <w:lsdException w:name="Hashtag" w:semiHidden="1" w:uiPriority="99" w:unhideWhenUsed="1"/>
   </w:latentStyles>
   <w:style w:type="paragraph" w:default="1" w:styleId="Normal">
     <w:name w:val="Normal"/>
@@ -4407,7 +4418,7 @@
       <w:ind w:left="720"/>
     </w:pPr>
   </w:style>
-  <w:style w:type="character" w:styleId="Mention">
+  <w:style w:type="character" w:customStyle="1" w:styleId="Mention">
     <w:name w:val="Mention"/>
     <w:basedOn w:val="DefaultParagraphFont"/>
     <w:uiPriority w:val="99"/>

</xml_diff>